<commit_message>
Lite referensbilder, samt färdig planering.
</commit_message>
<xml_diff>
--- a/Inte kod/Planering slutprojekt.docx
+++ b/Inte kod/Planering slutprojekt.docx
@@ -536,6 +536,13 @@
         </w:rPr>
         <w:t>Föremålen har diverse bonusar, så som mer skada, mer skydd, mer hälsa eller mer mana (om man kör en karaktär som behöver det) och annat. Ifall man inte är nöjd med ett föremål kan man sälja det i butiken och på så sätt få guld som man kan använda för att köpa annat.</w:t>
       </w:r>
+      <w:r>
+        <w:rPr>
+          <w:sz w:val="24"/>
+          <w:szCs w:val="24"/>
+        </w:rPr>
+        <w:t xml:space="preserve"> Ett annat alternativ är att besöka smeden, som kan smälta ner vapen man inte vill ha för att tillverka nya.</w:t>
+      </w:r>
     </w:p>
     <w:p>
       <w:pPr>
@@ -543,19 +550,170 @@
         <w:rPr>
           <w:sz w:val="24"/>
           <w:szCs w:val="24"/>
+        </w:rPr>
+      </w:pPr>
+      <w:r>
+        <w:rPr>
+          <w:sz w:val="24"/>
+          <w:szCs w:val="24"/>
+        </w:rPr>
+        <w:t>I spelet så kommer det finnas en hel del metoder för att till exempel bygga upp spelvärlden, hantera strider och skapa föremål, samt variabler som håller koll på spelarens styrka, guld, vilka vapen man har och så vidare.</w:t>
+      </w:r>
+    </w:p>
+    <w:p>
+      <w:pPr>
+        <w:jc w:val="both"/>
+        <w:rPr>
+          <w:sz w:val="24"/>
+          <w:szCs w:val="24"/>
+        </w:rPr>
+      </w:pPr>
+      <w:r>
+        <w:rPr>
+          <w:sz w:val="24"/>
+          <w:szCs w:val="24"/>
+        </w:rPr>
+        <w:t>Nedan följer skisser på spelets huvudfönster och stridsfönster:</w:t>
+      </w:r>
+    </w:p>
+    <w:p>
+      <w:pPr>
+        <w:jc w:val="both"/>
+        <w:rPr>
+          <w:noProof/>
+          <w:sz w:val="24"/>
+          <w:szCs w:val="24"/>
+          <w:lang w:eastAsia="sv-SE"/>
+        </w:rPr>
+      </w:pPr>
+    </w:p>
+    <w:p>
+      <w:pPr>
+        <w:jc w:val="both"/>
+        <w:rPr>
+          <w:sz w:val="24"/>
+          <w:szCs w:val="24"/>
+        </w:rPr>
+      </w:pPr>
+      <w:r>
+        <w:rPr>
+          <w:noProof/>
+          <w:sz w:val="24"/>
+          <w:szCs w:val="24"/>
+          <w:lang w:eastAsia="sv-SE"/>
+        </w:rPr>
+        <w:drawing>
+          <wp:inline distT="0" distB="0" distL="0" distR="0">
+            <wp:extent cx="5760720" cy="3235325"/>
+            <wp:effectExtent l="0" t="0" r="0" b="3175"/>
+            <wp:docPr id="1" name="Bildobjekt 1"/>
+            <wp:cNvGraphicFramePr>
+              <a:graphicFrameLocks xmlns:a="http://schemas.openxmlformats.org/drawingml/2006/main" noChangeAspect="1"/>
+            </wp:cNvGraphicFramePr>
+            <a:graphic xmlns:a="http://schemas.openxmlformats.org/drawingml/2006/main">
+              <a:graphicData uri="http://schemas.openxmlformats.org/drawingml/2006/picture">
+                <pic:pic xmlns:pic="http://schemas.openxmlformats.org/drawingml/2006/picture">
+                  <pic:nvPicPr>
+                    <pic:cNvPr id="0" name="Huvudfönster.png"/>
+                    <pic:cNvPicPr/>
+                  </pic:nvPicPr>
+                  <pic:blipFill>
+                    <a:blip r:embed="rId6">
+                      <a:extLst>
+                        <a:ext uri="{28A0092B-C50C-407E-A947-70E740481C1C}">
+                          <a14:useLocalDpi xmlns:a14="http://schemas.microsoft.com/office/drawing/2010/main" val="0"/>
+                        </a:ext>
+                      </a:extLst>
+                    </a:blip>
+                    <a:stretch>
+                      <a:fillRect/>
+                    </a:stretch>
+                  </pic:blipFill>
+                  <pic:spPr>
+                    <a:xfrm>
+                      <a:off x="0" y="0"/>
+                      <a:ext cx="5760720" cy="3235325"/>
+                    </a:xfrm>
+                    <a:prstGeom prst="rect">
+                      <a:avLst/>
+                    </a:prstGeom>
+                  </pic:spPr>
+                </pic:pic>
+              </a:graphicData>
+            </a:graphic>
+          </wp:inline>
+        </w:drawing>
+      </w:r>
+    </w:p>
+    <w:p>
+      <w:pPr>
+        <w:jc w:val="both"/>
+        <w:rPr>
+          <w:sz w:val="24"/>
+          <w:szCs w:val="24"/>
+        </w:rPr>
+      </w:pPr>
+      <w:r>
+        <w:rPr>
+          <w:noProof/>
+          <w:sz w:val="24"/>
+          <w:szCs w:val="24"/>
+          <w:lang w:eastAsia="sv-SE"/>
+        </w:rPr>
+        <w:lastRenderedPageBreak/>
+        <w:drawing>
+          <wp:inline distT="0" distB="0" distL="0" distR="0">
+            <wp:extent cx="5760720" cy="3235325"/>
+            <wp:effectExtent l="0" t="0" r="0" b="3175"/>
+            <wp:docPr id="2" name="Bildobjekt 2"/>
+            <wp:cNvGraphicFramePr>
+              <a:graphicFrameLocks xmlns:a="http://schemas.openxmlformats.org/drawingml/2006/main" noChangeAspect="1"/>
+            </wp:cNvGraphicFramePr>
+            <a:graphic xmlns:a="http://schemas.openxmlformats.org/drawingml/2006/main">
+              <a:graphicData uri="http://schemas.openxmlformats.org/drawingml/2006/picture">
+                <pic:pic xmlns:pic="http://schemas.openxmlformats.org/drawingml/2006/picture">
+                  <pic:nvPicPr>
+                    <pic:cNvPr id="0" name="Stridsfönster.png"/>
+                    <pic:cNvPicPr/>
+                  </pic:nvPicPr>
+                  <pic:blipFill>
+                    <a:blip r:embed="rId7">
+                      <a:extLst>
+                        <a:ext uri="{28A0092B-C50C-407E-A947-70E740481C1C}">
+                          <a14:useLocalDpi xmlns:a14="http://schemas.microsoft.com/office/drawing/2010/main" val="0"/>
+                        </a:ext>
+                      </a:extLst>
+                    </a:blip>
+                    <a:stretch>
+                      <a:fillRect/>
+                    </a:stretch>
+                  </pic:blipFill>
+                  <pic:spPr>
+                    <a:xfrm>
+                      <a:off x="0" y="0"/>
+                      <a:ext cx="5760720" cy="3235325"/>
+                    </a:xfrm>
+                    <a:prstGeom prst="rect">
+                      <a:avLst/>
+                    </a:prstGeom>
+                  </pic:spPr>
+                </pic:pic>
+              </a:graphicData>
+            </a:graphic>
+          </wp:inline>
+        </w:drawing>
+      </w:r>
+    </w:p>
+    <w:p>
+      <w:pPr>
+        <w:jc w:val="center"/>
+        <w:rPr>
+          <w:sz w:val="44"/>
+          <w:szCs w:val="44"/>
         </w:rPr>
       </w:pPr>
       <w:bookmarkStart w:id="0" w:name="_GoBack"/>
       <w:bookmarkEnd w:id="0"/>
-    </w:p>
-    <w:p>
-      <w:pPr>
-        <w:jc w:val="center"/>
-        <w:rPr>
-          <w:sz w:val="44"/>
-          <w:szCs w:val="44"/>
-        </w:rPr>
-      </w:pPr>
     </w:p>
     <w:sectPr>
       <w:pgSz w:w="11906" w:h="16838"/>
@@ -886,6 +1044,36 @@
       <w:contextualSpacing/>
     </w:pPr>
   </w:style>
+  <w:style w:type="paragraph" w:styleId="Ballongtext">
+    <w:name w:val="Balloon Text"/>
+    <w:basedOn w:val="Normal"/>
+    <w:link w:val="BallongtextChar"/>
+    <w:uiPriority w:val="99"/>
+    <w:semiHidden/>
+    <w:unhideWhenUsed/>
+    <w:rsid w:val="00934F7C"/>
+    <w:pPr>
+      <w:spacing w:after="0" w:line="240" w:lineRule="auto"/>
+    </w:pPr>
+    <w:rPr>
+      <w:rFonts w:ascii="Tahoma" w:hAnsi="Tahoma" w:cs="Tahoma"/>
+      <w:sz w:val="16"/>
+      <w:szCs w:val="16"/>
+    </w:rPr>
+  </w:style>
+  <w:style w:type="character" w:customStyle="1" w:styleId="BallongtextChar">
+    <w:name w:val="Ballongtext Char"/>
+    <w:basedOn w:val="Standardstycketeckensnitt"/>
+    <w:link w:val="Ballongtext"/>
+    <w:uiPriority w:val="99"/>
+    <w:semiHidden/>
+    <w:rsid w:val="00934F7C"/>
+    <w:rPr>
+      <w:rFonts w:ascii="Tahoma" w:hAnsi="Tahoma" w:cs="Tahoma"/>
+      <w:sz w:val="16"/>
+      <w:szCs w:val="16"/>
+    </w:rPr>
+  </w:style>
 </w:styles>
 </file>
 
@@ -1086,6 +1274,36 @@
       <w:ind w:left="720"/>
       <w:contextualSpacing/>
     </w:pPr>
+  </w:style>
+  <w:style w:type="paragraph" w:styleId="Ballongtext">
+    <w:name w:val="Balloon Text"/>
+    <w:basedOn w:val="Normal"/>
+    <w:link w:val="BallongtextChar"/>
+    <w:uiPriority w:val="99"/>
+    <w:semiHidden/>
+    <w:unhideWhenUsed/>
+    <w:rsid w:val="00934F7C"/>
+    <w:pPr>
+      <w:spacing w:after="0" w:line="240" w:lineRule="auto"/>
+    </w:pPr>
+    <w:rPr>
+      <w:rFonts w:ascii="Tahoma" w:hAnsi="Tahoma" w:cs="Tahoma"/>
+      <w:sz w:val="16"/>
+      <w:szCs w:val="16"/>
+    </w:rPr>
+  </w:style>
+  <w:style w:type="character" w:customStyle="1" w:styleId="BallongtextChar">
+    <w:name w:val="Ballongtext Char"/>
+    <w:basedOn w:val="Standardstycketeckensnitt"/>
+    <w:link w:val="Ballongtext"/>
+    <w:uiPriority w:val="99"/>
+    <w:semiHidden/>
+    <w:rsid w:val="00934F7C"/>
+    <w:rPr>
+      <w:rFonts w:ascii="Tahoma" w:hAnsi="Tahoma" w:cs="Tahoma"/>
+      <w:sz w:val="16"/>
+      <w:szCs w:val="16"/>
+    </w:rPr>
   </w:style>
 </w:styles>
 </file>

</xml_diff>